<commit_message>
Added a few sentence formation rules
</commit_message>
<xml_diff>
--- a/docs/readme.docx
+++ b/docs/readme.docx
@@ -92,7 +92,20 @@
     </w:p>
     <w:p>
       <w:r>
-        <w:t>Right click on Grader.java (CS421-ProjectP1/src/(default package)</w:t>
+        <w:t>Right click on Grader.java (CS421-ProjectP1/</w:t>
+      </w:r>
+      <w:proofErr w:type="spellStart"/>
+      <w:r>
+        <w:t>src</w:t>
+      </w:r>
+      <w:proofErr w:type="spellEnd"/>
+      <w:proofErr w:type="gramStart"/>
+      <w:r>
+        <w:t>/(</w:t>
+      </w:r>
+      <w:proofErr w:type="gramEnd"/>
+      <w:r>
+        <w:t>default package)</w:t>
       </w:r>
     </w:p>
     <w:p>

</xml_diff>